<commit_message>
Update the ERD picture of setup document
</commit_message>
<xml_diff>
--- a/Documentations/Setup Document/SetupDocV2.3.docx
+++ b/Documentations/Setup Document/SetupDocV2.3.docx
@@ -22,19 +22,7 @@
           <w:sz w:val="96"/>
           <w:szCs w:val="96"/>
         </w:rPr>
-        <w:t>Setup Docume</w:t>
-      </w:r>
-      <w:bookmarkStart w:id="0" w:name="_GoBack"/>
-      <w:bookmarkEnd w:id="0"/>
-      <w:r>
-        <w:rPr>
-          <w:rFonts w:ascii="Calibri" w:eastAsia="Calibri" w:hAnsi="Calibri" w:cs="Calibri"/>
-          <w:b/>
-          <w:color w:val="1F3864"/>
-          <w:sz w:val="96"/>
-          <w:szCs w:val="96"/>
-        </w:rPr>
-        <w:t>nt</w:t>
+        <w:t>Setup Document</w:t>
       </w:r>
       <w:r>
         <w:rPr>
@@ -3763,7 +3751,7 @@
           <w:color w:val="1155CC"/>
         </w:rPr>
       </w:pPr>
-      <w:bookmarkStart w:id="1" w:name="_Toc529469186"/>
+      <w:bookmarkStart w:id="0" w:name="_Toc529469186"/>
       <w:r>
         <w:rPr>
           <w:rFonts w:eastAsia="Comfortaa"/>
@@ -3772,7 +3760,7 @@
         <w:lastRenderedPageBreak/>
         <w:t>Contract</w:t>
       </w:r>
-      <w:bookmarkEnd w:id="1"/>
+      <w:bookmarkEnd w:id="0"/>
       <w:r>
         <w:rPr>
           <w:rFonts w:eastAsia="Comfortaa"/>
@@ -4368,8 +4356,8 @@
         <w:spacing w:before="0" w:after="0"/>
         <w:contextualSpacing w:val="0"/>
       </w:pPr>
-      <w:bookmarkStart w:id="2" w:name="_p6pyu0qfay5z" w:colFirst="0" w:colLast="0"/>
-      <w:bookmarkEnd w:id="2"/>
+      <w:bookmarkStart w:id="1" w:name="_p6pyu0qfay5z" w:colFirst="0" w:colLast="0"/>
+      <w:bookmarkEnd w:id="1"/>
     </w:p>
     <w:p>
       <w:pPr>
@@ -4413,14 +4401,14 @@
         <w:spacing w:before="0" w:after="0"/>
         <w:contextualSpacing w:val="0"/>
       </w:pPr>
-      <w:bookmarkStart w:id="3" w:name="_Toc529469187"/>
+      <w:bookmarkStart w:id="2" w:name="_Toc529469187"/>
       <w:r>
         <w:rPr>
           <w:noProof/>
         </w:rPr>
         <w:lastRenderedPageBreak/>
         <w:drawing>
-          <wp:anchor distT="0" distB="0" distL="114300" distR="114300" simplePos="0" relativeHeight="251649024" behindDoc="1" locked="0" layoutInCell="1" allowOverlap="1" wp14:anchorId="644268B5" wp14:editId="3659163D">
+          <wp:anchor distT="0" distB="0" distL="114300" distR="114300" simplePos="0" relativeHeight="251651072" behindDoc="1" locked="0" layoutInCell="1" allowOverlap="1" wp14:anchorId="644268B5" wp14:editId="3659163D">
             <wp:simplePos x="0" y="0"/>
             <wp:positionH relativeFrom="column">
               <wp:posOffset>7038975</wp:posOffset>
@@ -4482,7 +4470,7 @@
         </w:rPr>
         <w:t>Processes</w:t>
       </w:r>
-      <w:bookmarkEnd w:id="3"/>
+      <w:bookmarkEnd w:id="2"/>
     </w:p>
     <w:p>
       <w:pPr>
@@ -4540,7 +4528,7 @@
           <w:noProof/>
         </w:rPr>
         <w:drawing>
-          <wp:anchor distT="0" distB="0" distL="114300" distR="114300" simplePos="0" relativeHeight="251651072" behindDoc="1" locked="0" layoutInCell="1" allowOverlap="1" wp14:anchorId="42140959" wp14:editId="653378C6">
+          <wp:anchor distT="0" distB="0" distL="114300" distR="114300" simplePos="0" relativeHeight="251652096" behindDoc="1" locked="0" layoutInCell="1" allowOverlap="1" wp14:anchorId="42140959" wp14:editId="653378C6">
             <wp:simplePos x="0" y="0"/>
             <wp:positionH relativeFrom="column">
               <wp:posOffset>0</wp:posOffset>
@@ -4825,7 +4813,7 @@
           <w:noProof/>
         </w:rPr>
         <w:drawing>
-          <wp:anchor distT="0" distB="0" distL="114300" distR="114300" simplePos="0" relativeHeight="251658240" behindDoc="1" locked="0" layoutInCell="1" allowOverlap="1" wp14:anchorId="0BF33BA4" wp14:editId="772F75A7">
+          <wp:anchor distT="0" distB="0" distL="114300" distR="114300" simplePos="0" relativeHeight="251659264" behindDoc="1" locked="0" layoutInCell="1" allowOverlap="1" wp14:anchorId="0BF33BA4" wp14:editId="772F75A7">
             <wp:simplePos x="0" y="0"/>
             <wp:positionH relativeFrom="column">
               <wp:posOffset>0</wp:posOffset>
@@ -5062,7 +5050,7 @@
           <w:color w:val="1155CC"/>
         </w:rPr>
       </w:pPr>
-      <w:bookmarkStart w:id="4" w:name="_Toc529469188"/>
+      <w:bookmarkStart w:id="3" w:name="_Toc529469188"/>
       <w:r>
         <w:rPr>
           <w:rFonts w:eastAsia="Comfortaa"/>
@@ -5071,7 +5059,7 @@
         <w:lastRenderedPageBreak/>
         <w:t>Functional requirements</w:t>
       </w:r>
-      <w:bookmarkEnd w:id="4"/>
+      <w:bookmarkEnd w:id="3"/>
       <w:r>
         <w:rPr>
           <w:rFonts w:eastAsia="Comfortaa"/>
@@ -5085,13 +5073,13 @@
         <w:pStyle w:val="Heading2"/>
         <w:contextualSpacing w:val="0"/>
       </w:pPr>
-      <w:bookmarkStart w:id="5" w:name="_fo8elohxhiuc" w:colFirst="0" w:colLast="0"/>
-      <w:bookmarkStart w:id="6" w:name="_Toc529469189"/>
-      <w:bookmarkEnd w:id="5"/>
+      <w:bookmarkStart w:id="4" w:name="_fo8elohxhiuc" w:colFirst="0" w:colLast="0"/>
+      <w:bookmarkStart w:id="5" w:name="_Toc529469189"/>
+      <w:bookmarkEnd w:id="4"/>
       <w:r>
         <w:t>For Website</w:t>
       </w:r>
-      <w:bookmarkEnd w:id="6"/>
+      <w:bookmarkEnd w:id="5"/>
     </w:p>
     <w:p>
       <w:pPr>
@@ -7878,9 +7866,9 @@
         <w:pStyle w:val="Heading2"/>
         <w:contextualSpacing w:val="0"/>
       </w:pPr>
-      <w:bookmarkStart w:id="7" w:name="_sy43xuc21vlw" w:colFirst="0" w:colLast="0"/>
-      <w:bookmarkStart w:id="8" w:name="_Toc529469190"/>
-      <w:bookmarkEnd w:id="7"/>
+      <w:bookmarkStart w:id="6" w:name="_sy43xuc21vlw" w:colFirst="0" w:colLast="0"/>
+      <w:bookmarkStart w:id="7" w:name="_Toc529469190"/>
+      <w:bookmarkEnd w:id="6"/>
       <w:r>
         <w:lastRenderedPageBreak/>
         <w:t>For C#</w:t>
@@ -7888,7 +7876,7 @@
       <w:r>
         <w:t xml:space="preserve"> application</w:t>
       </w:r>
-      <w:bookmarkEnd w:id="8"/>
+      <w:bookmarkEnd w:id="7"/>
     </w:p>
     <w:p>
       <w:pPr>
@@ -7940,7 +7928,7 @@
                 <w:b/>
               </w:rPr>
             </w:pPr>
-            <w:bookmarkStart w:id="9" w:name="_Hlk529466812"/>
+            <w:bookmarkStart w:id="8" w:name="_Hlk529466812"/>
             <w:r>
               <w:rPr>
                 <w:b/>
@@ -8132,7 +8120,7 @@
           </w:p>
         </w:tc>
       </w:tr>
-      <w:bookmarkEnd w:id="9"/>
+      <w:bookmarkEnd w:id="8"/>
       <w:tr>
         <w:tc>
           <w:tcPr>
@@ -11368,7 +11356,7 @@
         <w:pStyle w:val="Heading1"/>
         <w:contextualSpacing w:val="0"/>
       </w:pPr>
-      <w:bookmarkStart w:id="10" w:name="_Toc529469191"/>
+      <w:bookmarkStart w:id="9" w:name="_Toc529469191"/>
       <w:r>
         <w:rPr>
           <w:rFonts w:eastAsia="Comfortaa"/>
@@ -11377,7 +11365,7 @@
         <w:lastRenderedPageBreak/>
         <w:t>GUI</w:t>
       </w:r>
-      <w:bookmarkEnd w:id="10"/>
+      <w:bookmarkEnd w:id="9"/>
     </w:p>
     <w:p>
       <w:pPr>
@@ -11406,7 +11394,7 @@
           <w:noProof/>
         </w:rPr>
         <w:drawing>
-          <wp:anchor distT="0" distB="0" distL="114300" distR="114300" simplePos="0" relativeHeight="251661312" behindDoc="1" locked="0" layoutInCell="1" allowOverlap="1" wp14:anchorId="4FA121B6" wp14:editId="26F647E0">
+          <wp:anchor distT="0" distB="0" distL="114300" distR="114300" simplePos="0" relativeHeight="251661312" behindDoc="1" locked="0" layoutInCell="1" allowOverlap="1" wp14:anchorId="4FA121B6" wp14:editId="4AD164FB">
             <wp:simplePos x="0" y="0"/>
             <wp:positionH relativeFrom="column">
               <wp:posOffset>0</wp:posOffset>
@@ -11592,7 +11580,7 @@
           <w:noProof/>
         </w:rPr>
         <w:drawing>
-          <wp:anchor distT="0" distB="0" distL="114300" distR="114300" simplePos="0" relativeHeight="251663360" behindDoc="1" locked="0" layoutInCell="1" allowOverlap="1" wp14:anchorId="47812D19" wp14:editId="66CEDEAD">
+          <wp:anchor distT="0" distB="0" distL="114300" distR="114300" simplePos="0" relativeHeight="251662336" behindDoc="1" locked="0" layoutInCell="1" allowOverlap="1" wp14:anchorId="47812D19" wp14:editId="5E1BD7AF">
             <wp:simplePos x="0" y="0"/>
             <wp:positionH relativeFrom="column">
               <wp:posOffset>0</wp:posOffset>
@@ -11793,7 +11781,7 @@
           <w:noProof/>
         </w:rPr>
         <w:drawing>
-          <wp:anchor distT="0" distB="0" distL="114300" distR="114300" simplePos="0" relativeHeight="251667456" behindDoc="1" locked="0" layoutInCell="1" allowOverlap="1" wp14:anchorId="554F309F" wp14:editId="5B30A0C5">
+          <wp:anchor distT="0" distB="0" distL="114300" distR="114300" simplePos="0" relativeHeight="251664384" behindDoc="1" locked="0" layoutInCell="1" allowOverlap="1" wp14:anchorId="554F309F" wp14:editId="6D2E40FE">
             <wp:simplePos x="0" y="0"/>
             <wp:positionH relativeFrom="column">
               <wp:posOffset>0</wp:posOffset>
@@ -12071,7 +12059,7 @@
         <w:pStyle w:val="Heading1"/>
         <w:contextualSpacing w:val="0"/>
       </w:pPr>
-      <w:bookmarkStart w:id="11" w:name="_Toc529469192"/>
+      <w:bookmarkStart w:id="10" w:name="_Toc529469192"/>
       <w:r>
         <w:rPr>
           <w:rFonts w:eastAsia="Comfortaa"/>
@@ -12080,7 +12068,7 @@
         <w:lastRenderedPageBreak/>
         <w:t>Wireframe</w:t>
       </w:r>
-      <w:bookmarkEnd w:id="11"/>
+      <w:bookmarkEnd w:id="10"/>
     </w:p>
     <w:p>
       <w:pPr>
@@ -12122,7 +12110,7 @@
           <w:noProof/>
         </w:rPr>
         <w:drawing>
-          <wp:anchor distT="0" distB="0" distL="114300" distR="114300" simplePos="0" relativeHeight="251652096" behindDoc="1" locked="0" layoutInCell="1" allowOverlap="1" wp14:anchorId="418CAA86" wp14:editId="21DD60CB">
+          <wp:anchor distT="0" distB="0" distL="114300" distR="114300" simplePos="0" relativeHeight="251653120" behindDoc="1" locked="0" layoutInCell="1" allowOverlap="1" wp14:anchorId="418CAA86" wp14:editId="22804A1C">
             <wp:simplePos x="0" y="0"/>
             <wp:positionH relativeFrom="column">
               <wp:posOffset>647700</wp:posOffset>
@@ -12413,7 +12401,7 @@
           <w:noProof/>
         </w:rPr>
         <w:drawing>
-          <wp:anchor distT="0" distB="0" distL="114300" distR="114300" simplePos="0" relativeHeight="251655168" behindDoc="1" locked="0" layoutInCell="1" allowOverlap="1" wp14:anchorId="73E40552" wp14:editId="5AC3CE2F">
+          <wp:anchor distT="0" distB="0" distL="114300" distR="114300" simplePos="0" relativeHeight="251656192" behindDoc="1" locked="0" layoutInCell="1" allowOverlap="1" wp14:anchorId="73E40552" wp14:editId="2EA7D523">
             <wp:simplePos x="0" y="0"/>
             <wp:positionH relativeFrom="column">
               <wp:posOffset>0</wp:posOffset>
@@ -12750,7 +12738,7 @@
           <w:noProof/>
         </w:rPr>
         <w:drawing>
-          <wp:anchor distT="0" distB="0" distL="114300" distR="114300" simplePos="0" relativeHeight="251657216" behindDoc="1" locked="0" layoutInCell="1" allowOverlap="1" wp14:anchorId="649BFE2A" wp14:editId="23B2A176">
+          <wp:anchor distT="0" distB="0" distL="114300" distR="114300" simplePos="0" relativeHeight="251658240" behindDoc="1" locked="0" layoutInCell="1" allowOverlap="1" wp14:anchorId="649BFE2A" wp14:editId="77A865B2">
             <wp:simplePos x="0" y="0"/>
             <wp:positionH relativeFrom="column">
               <wp:posOffset>66675</wp:posOffset>
@@ -13079,7 +13067,7 @@
           <w:noProof/>
         </w:rPr>
         <w:drawing>
-          <wp:anchor distT="0" distB="0" distL="114300" distR="114300" simplePos="0" relativeHeight="251665408" behindDoc="1" locked="0" layoutInCell="1" allowOverlap="1" wp14:anchorId="44D0B807" wp14:editId="12FABF1F">
+          <wp:anchor distT="0" distB="0" distL="114300" distR="114300" simplePos="0" relativeHeight="251663360" behindDoc="1" locked="0" layoutInCell="1" allowOverlap="1" wp14:anchorId="44D0B807" wp14:editId="12525088">
             <wp:simplePos x="0" y="0"/>
             <wp:positionH relativeFrom="column">
               <wp:posOffset>0</wp:posOffset>
@@ -13412,7 +13400,7 @@
         <w:pStyle w:val="Heading1"/>
         <w:contextualSpacing w:val="0"/>
       </w:pPr>
-      <w:bookmarkStart w:id="12" w:name="_Toc529469193"/>
+      <w:bookmarkStart w:id="11" w:name="_Toc529469193"/>
       <w:r>
         <w:rPr>
           <w:rFonts w:eastAsia="Comfortaa"/>
@@ -13421,32 +13409,7 @@
         <w:lastRenderedPageBreak/>
         <w:t>ERD</w:t>
       </w:r>
-      <w:bookmarkEnd w:id="12"/>
-    </w:p>
-    <w:p>
-      <w:pPr>
-        <w:contextualSpacing w:val="0"/>
-      </w:pPr>
-    </w:p>
-    <w:p>
-      <w:pPr>
-        <w:contextualSpacing w:val="0"/>
-      </w:pPr>
-    </w:p>
-    <w:p>
-      <w:pPr>
-        <w:contextualSpacing w:val="0"/>
-      </w:pPr>
-    </w:p>
-    <w:p>
-      <w:pPr>
-        <w:contextualSpacing w:val="0"/>
-      </w:pPr>
-    </w:p>
-    <w:p>
-      <w:pPr>
-        <w:contextualSpacing w:val="0"/>
-      </w:pPr>
+      <w:bookmarkEnd w:id="11"/>
     </w:p>
     <w:p>
       <w:pPr>
@@ -13462,18 +13425,26 @@
           <w:noProof/>
         </w:rPr>
         <w:drawing>
-          <wp:anchor distT="0" distB="0" distL="114300" distR="114300" simplePos="0" relativeHeight="251664384" behindDoc="1" locked="0" layoutInCell="1" allowOverlap="1" wp14:anchorId="6B5DD1D1" wp14:editId="2AF2C6D1">
+          <wp:anchor distT="0" distB="0" distL="114300" distR="114300" simplePos="0" relativeHeight="251659264" behindDoc="0" locked="0" layoutInCell="1" allowOverlap="1" wp14:anchorId="1A4A4C24" wp14:editId="7AE83669">
             <wp:simplePos x="0" y="0"/>
             <wp:positionH relativeFrom="column">
-              <wp:posOffset>123825</wp:posOffset>
+              <wp:posOffset>-901700</wp:posOffset>
             </wp:positionH>
             <wp:positionV relativeFrom="paragraph">
-              <wp:posOffset>13970</wp:posOffset>
+              <wp:posOffset>298450</wp:posOffset>
             </wp:positionV>
-            <wp:extent cx="5734050" cy="2619375"/>
-            <wp:effectExtent l="0" t="0" r="0" b="9525"/>
-            <wp:wrapNone/>
-            <wp:docPr id="43" name="Picture 43"/>
+            <wp:extent cx="7518400" cy="5130800"/>
+            <wp:effectExtent l="0" t="0" r="6350" b="0"/>
+            <wp:wrapThrough wrapText="bothSides">
+              <wp:wrapPolygon edited="0">
+                <wp:start x="0" y="0"/>
+                <wp:lineTo x="0" y="21493"/>
+                <wp:lineTo x="21564" y="21493"/>
+                <wp:lineTo x="21564" y="0"/>
+                <wp:lineTo x="0" y="0"/>
+              </wp:wrapPolygon>
+            </wp:wrapThrough>
+            <wp:docPr id="44" name="Picture 44"/>
             <wp:cNvGraphicFramePr>
               <a:graphicFrameLocks xmlns:a="http://schemas.openxmlformats.org/drawingml/2006/main" noChangeAspect="1"/>
             </wp:cNvGraphicFramePr>
@@ -13481,44 +13452,37 @@
               <a:graphicData uri="http://schemas.openxmlformats.org/drawingml/2006/picture">
                 <pic:pic xmlns:pic="http://schemas.openxmlformats.org/drawingml/2006/picture">
                   <pic:nvPicPr>
-                    <pic:cNvPr id="0" name="Picture 10"/>
-                    <pic:cNvPicPr>
-                      <a:picLocks noChangeAspect="1" noChangeArrowheads="1"/>
-                    </pic:cNvPicPr>
+                    <pic:cNvPr id="1" name=""/>
+                    <pic:cNvPicPr/>
                   </pic:nvPicPr>
                   <pic:blipFill>
-                    <a:blip r:embed="rId16" cstate="print">
+                    <a:blip r:embed="rId16">
                       <a:extLst>
                         <a:ext uri="{28A0092B-C50C-407E-A947-70E740481C1C}">
                           <a14:useLocalDpi xmlns:a14="http://schemas.microsoft.com/office/drawing/2010/main" val="0"/>
                         </a:ext>
                       </a:extLst>
                     </a:blip>
-                    <a:srcRect/>
                     <a:stretch>
                       <a:fillRect/>
                     </a:stretch>
                   </pic:blipFill>
-                  <pic:spPr bwMode="auto">
+                  <pic:spPr>
                     <a:xfrm>
                       <a:off x="0" y="0"/>
-                      <a:ext cx="5734050" cy="2619375"/>
+                      <a:ext cx="7518400" cy="5130800"/>
                     </a:xfrm>
                     <a:prstGeom prst="rect">
                       <a:avLst/>
                     </a:prstGeom>
-                    <a:noFill/>
-                    <a:ln>
-                      <a:noFill/>
-                    </a:ln>
                   </pic:spPr>
                 </pic:pic>
               </a:graphicData>
             </a:graphic>
-            <wp14:sizeRelH relativeFrom="page">
+            <wp14:sizeRelH relativeFrom="margin">
               <wp14:pctWidth>0</wp14:pctWidth>
             </wp14:sizeRelH>
-            <wp14:sizeRelV relativeFrom="page">
+            <wp14:sizeRelV relativeFrom="margin">
               <wp14:pctHeight>0</wp14:pctHeight>
             </wp14:sizeRelV>
           </wp:anchor>
@@ -13599,31 +13563,8 @@
       <w:pPr>
         <w:contextualSpacing w:val="0"/>
       </w:pPr>
-    </w:p>
-    <w:p>
-      <w:pPr>
-        <w:contextualSpacing w:val="0"/>
-      </w:pPr>
-    </w:p>
-    <w:p>
-      <w:pPr>
-        <w:contextualSpacing w:val="0"/>
-      </w:pPr>
-    </w:p>
-    <w:p>
-      <w:pPr>
-        <w:contextualSpacing w:val="0"/>
-      </w:pPr>
-    </w:p>
-    <w:p>
-      <w:pPr>
-        <w:contextualSpacing w:val="0"/>
-      </w:pPr>
-    </w:p>
-    <w:p>
-      <w:pPr>
-        <w:contextualSpacing w:val="0"/>
-      </w:pPr>
+      <w:bookmarkStart w:id="12" w:name="_GoBack"/>
+      <w:bookmarkEnd w:id="12"/>
     </w:p>
     <w:sectPr>
       <w:footerReference w:type="default" r:id="rId17"/>

</xml_diff>

<commit_message>
Creating Database migration also creating the models and stuff
</commit_message>
<xml_diff>
--- a/Documentations/Setup Document/SetupDocV2.3.docx
+++ b/Documentations/Setup Document/SetupDocV2.3.docx
@@ -2338,6 +2338,8 @@
                               </w:rPr>
                               <w:t>-11-2018</w:t>
                             </w:r>
+                            <w:bookmarkStart w:id="0" w:name="_GoBack"/>
+                            <w:bookmarkEnd w:id="0"/>
                           </w:p>
                           <w:p>
                             <w:pPr>
@@ -2654,6 +2656,8 @@
                         </w:rPr>
                         <w:t>-11-2018</w:t>
                       </w:r>
+                      <w:bookmarkStart w:id="1" w:name="_GoBack"/>
+                      <w:bookmarkEnd w:id="1"/>
                     </w:p>
                     <w:p>
                       <w:pPr>
@@ -3751,7 +3755,7 @@
           <w:color w:val="1155CC"/>
         </w:rPr>
       </w:pPr>
-      <w:bookmarkStart w:id="0" w:name="_Toc529469186"/>
+      <w:bookmarkStart w:id="2" w:name="_Toc529469186"/>
       <w:r>
         <w:rPr>
           <w:rFonts w:eastAsia="Comfortaa"/>
@@ -3760,7 +3764,7 @@
         <w:lastRenderedPageBreak/>
         <w:t>Contract</w:t>
       </w:r>
-      <w:bookmarkEnd w:id="0"/>
+      <w:bookmarkEnd w:id="2"/>
       <w:r>
         <w:rPr>
           <w:rFonts w:eastAsia="Comfortaa"/>
@@ -3809,23 +3813,7 @@
         <w:contextualSpacing w:val="0"/>
       </w:pPr>
       <w:r>
-        <w:t xml:space="preserve">The </w:t>
-      </w:r>
-      <w:proofErr w:type="gramStart"/>
-      <w:r>
-        <w:t>company(</w:t>
-      </w:r>
-      <w:proofErr w:type="gramEnd"/>
-      <w:r>
-        <w:t xml:space="preserve">StageBrite) hereby agrees to engage our company(SuMoRyGa Solutions) to provide a software solution for the HighLand Halloween Festival event that will take place. The service shall be provided by (SuMoRyGa) in form of three full-fledged applications </w:t>
-      </w:r>
-      <w:proofErr w:type="gramStart"/>
-      <w:r>
-        <w:t>namely ;</w:t>
-      </w:r>
-      <w:proofErr w:type="gramEnd"/>
-      <w:r>
-        <w:t xml:space="preserve"> a Desktop application , a website for the users and and an Android Application .</w:t>
+        <w:t>The company(StageBrite) hereby agrees to engage our company(SuMoRyGa Solutions) to provide a software solution for the HighLand Halloween Festival event that will take place. The service shall be provided by (SuMoRyGa) in form of three full-fledged applications namely ; a Desktop application , a website for the users and and an Android Application .</w:t>
       </w:r>
     </w:p>
     <w:p>
@@ -3857,31 +3845,15 @@
         <w:contextualSpacing w:val="0"/>
       </w:pPr>
       <w:r>
-        <w:t xml:space="preserve">The event will go on for 3 </w:t>
+        <w:t>The event will go on for 3 days , however its the client’s wish that the applications developed be expandable as he would like to use them for future events of the same kind or so.</w:t>
       </w:r>
-      <w:proofErr w:type="gramStart"/>
+    </w:p>
+    <w:p>
+      <w:pPr>
+        <w:contextualSpacing w:val="0"/>
+      </w:pPr>
       <w:r>
-        <w:t>days ,</w:t>
-      </w:r>
-      <w:proofErr w:type="gramEnd"/>
-      <w:r>
-        <w:t xml:space="preserve"> however its the client’s wish that the applications developed be expandable as he would like to use them for future events of the same kind or so.</w:t>
-      </w:r>
-    </w:p>
-    <w:p>
-      <w:pPr>
-        <w:contextualSpacing w:val="0"/>
-      </w:pPr>
-      <w:r>
-        <w:t xml:space="preserve">Finally a budget was set at 50.000 euros including billables and development work for the applications upon which an extra amount can be discussed should the funds run </w:t>
-      </w:r>
-      <w:proofErr w:type="gramStart"/>
-      <w:r>
-        <w:t>empty ;</w:t>
-      </w:r>
-      <w:proofErr w:type="gramEnd"/>
-      <w:r>
-        <w:t xml:space="preserve"> however it also holds certain ramifications in the future.</w:t>
+        <w:t>Finally a budget was set at 50.000 euros including billables and development work for the applications upon which an extra amount can be discussed should the funds run empty ; however it also holds certain ramifications in the future.</w:t>
       </w:r>
     </w:p>
     <w:p>
@@ -3955,15 +3927,7 @@
         <w:contextualSpacing w:val="0"/>
       </w:pPr>
       <w:r>
-        <w:t xml:space="preserve">dedicated to </w:t>
-      </w:r>
-      <w:proofErr w:type="gramStart"/>
-      <w:r>
-        <w:t>them(</w:t>
-      </w:r>
-      <w:proofErr w:type="gramEnd"/>
-      <w:r>
-        <w:t>individuals ,groups or VIPs) and cancel their tickets if wished to.</w:t>
+        <w:t>dedicated to them(individuals ,groups or VIPs) and cancel their tickets if wished to.</w:t>
       </w:r>
     </w:p>
     <w:p>
@@ -3994,32 +3958,16 @@
         <w:tab/>
       </w:r>
       <w:r>
-        <w:t xml:space="preserve">The desktop application will mainly be for sellers at the </w:t>
+        <w:t xml:space="preserve">The desktop application will mainly be for sellers at the event , for selling tickets , </w:t>
       </w:r>
-      <w:proofErr w:type="gramStart"/>
+    </w:p>
+    <w:p>
+      <w:pPr>
+        <w:ind w:firstLine="720"/>
+        <w:contextualSpacing w:val="0"/>
+      </w:pPr>
       <w:r>
-        <w:t>event ,</w:t>
-      </w:r>
-      <w:proofErr w:type="gramEnd"/>
-      <w:r>
-        <w:t xml:space="preserve"> for selling tickets , </w:t>
-      </w:r>
-    </w:p>
-    <w:p>
-      <w:pPr>
-        <w:ind w:firstLine="720"/>
-        <w:contextualSpacing w:val="0"/>
-      </w:pPr>
-      <w:r>
-        <w:t xml:space="preserve">commodities, loan out </w:t>
-      </w:r>
-      <w:proofErr w:type="gramStart"/>
-      <w:r>
-        <w:t>materials,among</w:t>
-      </w:r>
-      <w:proofErr w:type="gramEnd"/>
-      <w:r>
-        <w:t xml:space="preserve"> others. </w:t>
+        <w:t xml:space="preserve">commodities, loan out materials,among others. </w:t>
       </w:r>
     </w:p>
     <w:p>
@@ -4151,15 +4099,7 @@
         <w:contextualSpacing w:val="0"/>
       </w:pPr>
       <w:r>
-        <w:t xml:space="preserve">I, ………………., the formal client of this project; accept the fact that I have agreed on </w:t>
-      </w:r>
-      <w:proofErr w:type="gramStart"/>
-      <w:r>
-        <w:t>all of</w:t>
-      </w:r>
-      <w:proofErr w:type="gramEnd"/>
-      <w:r>
-        <w:t xml:space="preserve"> the deliverables</w:t>
+        <w:t>I, ………………., the formal client of this project; accept the fact that I have agreed on all of the deliverables</w:t>
       </w:r>
       <w:r>
         <w:rPr>
@@ -4185,15 +4125,7 @@
         <w:contextualSpacing w:val="0"/>
       </w:pPr>
       <w:r>
-        <w:t xml:space="preserve">This serves as confirmation that the last and </w:t>
-      </w:r>
-      <w:proofErr w:type="gramStart"/>
-      <w:r>
-        <w:t>final results</w:t>
-      </w:r>
-      <w:proofErr w:type="gramEnd"/>
-      <w:r>
-        <w:t xml:space="preserve"> have to be transferred to the project agreement.</w:t>
+        <w:t>This serves as confirmation that the last and final results have to be transferred to the project agreement.</w:t>
       </w:r>
     </w:p>
     <w:p>
@@ -4219,15 +4151,7 @@
         <w:contextualSpacing w:val="0"/>
       </w:pPr>
       <w:r>
-        <w:t xml:space="preserve">I, the undersigned, confirm that the </w:t>
-      </w:r>
-      <w:proofErr w:type="gramStart"/>
-      <w:r>
-        <w:t>above mentioned</w:t>
-      </w:r>
-      <w:proofErr w:type="gramEnd"/>
-      <w:r>
-        <w:t xml:space="preserve"> facts are true and correct and i give the</w:t>
+        <w:t>I, the undersigned, confirm that the above mentioned facts are true and correct and i give the</w:t>
       </w:r>
     </w:p>
     <w:p>
@@ -4260,13 +4184,21 @@
       <w:pPr>
         <w:contextualSpacing w:val="0"/>
       </w:pPr>
-      <w:proofErr w:type="gramStart"/>
       <w:r>
-        <w:t>Signature:_</w:t>
+        <w:t xml:space="preserve">Signature:______________________ </w:t>
       </w:r>
-      <w:proofErr w:type="gramEnd"/>
+    </w:p>
+    <w:p>
+      <w:pPr>
+        <w:contextualSpacing w:val="0"/>
+      </w:pPr>
+    </w:p>
+    <w:p>
+      <w:pPr>
+        <w:contextualSpacing w:val="0"/>
+      </w:pPr>
       <w:r>
-        <w:t xml:space="preserve">_____________________ </w:t>
+        <w:t>Date:___________________</w:t>
       </w:r>
     </w:p>
     <w:p>
@@ -4278,47 +4210,16 @@
       <w:pPr>
         <w:contextualSpacing w:val="0"/>
       </w:pPr>
-      <w:proofErr w:type="gramStart"/>
       <w:r>
-        <w:t>Date:_</w:t>
+        <w:t>The team leader :</w:t>
       </w:r>
-      <w:proofErr w:type="gramEnd"/>
+    </w:p>
+    <w:p>
+      <w:pPr>
+        <w:contextualSpacing w:val="0"/>
+      </w:pPr>
       <w:r>
-        <w:t>__________________</w:t>
-      </w:r>
-    </w:p>
-    <w:p>
-      <w:pPr>
-        <w:contextualSpacing w:val="0"/>
-      </w:pPr>
-    </w:p>
-    <w:p>
-      <w:pPr>
-        <w:contextualSpacing w:val="0"/>
-      </w:pPr>
-      <w:r>
-        <w:t xml:space="preserve">The team </w:t>
-      </w:r>
-      <w:proofErr w:type="gramStart"/>
-      <w:r>
-        <w:t>leader :</w:t>
-      </w:r>
-      <w:proofErr w:type="gramEnd"/>
-    </w:p>
-    <w:p>
-      <w:pPr>
-        <w:contextualSpacing w:val="0"/>
-      </w:pPr>
-      <w:r>
-        <w:t xml:space="preserve">I, Mohammed Reza Baghban Haghighi and the rest of the team whose information comes below, accept to deliver </w:t>
-      </w:r>
-      <w:proofErr w:type="gramStart"/>
-      <w:r>
-        <w:t>all of</w:t>
-      </w:r>
-      <w:proofErr w:type="gramEnd"/>
-      <w:r>
-        <w:t xml:space="preserve"> the required deliverables on time and to use the available budget wisely.</w:t>
+        <w:t>I, Mohammed Reza Baghban Haghighi and the rest of the team whose information comes below, accept to deliver all of the required deliverables on time and to use the available budget wisely.</w:t>
       </w:r>
     </w:p>
     <w:p>
@@ -4459,8 +4360,8 @@
         <w:spacing w:before="0" w:after="0"/>
         <w:contextualSpacing w:val="0"/>
       </w:pPr>
-      <w:bookmarkStart w:id="1" w:name="_p6pyu0qfay5z" w:colFirst="0" w:colLast="0"/>
-      <w:bookmarkEnd w:id="1"/>
+      <w:bookmarkStart w:id="3" w:name="_p6pyu0qfay5z" w:colFirst="0" w:colLast="0"/>
+      <w:bookmarkEnd w:id="3"/>
     </w:p>
     <w:p>
       <w:pPr>
@@ -4504,7 +4405,7 @@
         <w:spacing w:before="0" w:after="0"/>
         <w:contextualSpacing w:val="0"/>
       </w:pPr>
-      <w:bookmarkStart w:id="2" w:name="_Toc529469187"/>
+      <w:bookmarkStart w:id="4" w:name="_Toc529469187"/>
       <w:r>
         <w:rPr>
           <w:noProof/>
@@ -4573,7 +4474,7 @@
         </w:rPr>
         <w:t>Processes</w:t>
       </w:r>
-      <w:bookmarkEnd w:id="2"/>
+      <w:bookmarkEnd w:id="4"/>
     </w:p>
     <w:p>
       <w:pPr>
@@ -5153,7 +5054,7 @@
           <w:color w:val="1155CC"/>
         </w:rPr>
       </w:pPr>
-      <w:bookmarkStart w:id="3" w:name="_Toc529469188"/>
+      <w:bookmarkStart w:id="5" w:name="_Toc529469188"/>
       <w:r>
         <w:rPr>
           <w:rFonts w:eastAsia="Comfortaa"/>
@@ -5162,7 +5063,7 @@
         <w:lastRenderedPageBreak/>
         <w:t>Functional requirements</w:t>
       </w:r>
-      <w:bookmarkEnd w:id="3"/>
+      <w:bookmarkEnd w:id="5"/>
       <w:r>
         <w:rPr>
           <w:rFonts w:eastAsia="Comfortaa"/>
@@ -5176,13 +5077,13 @@
         <w:pStyle w:val="Heading2"/>
         <w:contextualSpacing w:val="0"/>
       </w:pPr>
-      <w:bookmarkStart w:id="4" w:name="_fo8elohxhiuc" w:colFirst="0" w:colLast="0"/>
-      <w:bookmarkStart w:id="5" w:name="_Toc529469189"/>
-      <w:bookmarkEnd w:id="4"/>
+      <w:bookmarkStart w:id="6" w:name="_fo8elohxhiuc" w:colFirst="0" w:colLast="0"/>
+      <w:bookmarkStart w:id="7" w:name="_Toc529469189"/>
+      <w:bookmarkEnd w:id="6"/>
       <w:r>
         <w:t>For Website</w:t>
       </w:r>
-      <w:bookmarkEnd w:id="5"/>
+      <w:bookmarkEnd w:id="7"/>
     </w:p>
     <w:p>
       <w:pPr>
@@ -7989,9 +7890,9 @@
         <w:pStyle w:val="Heading2"/>
         <w:contextualSpacing w:val="0"/>
       </w:pPr>
-      <w:bookmarkStart w:id="6" w:name="_sy43xuc21vlw" w:colFirst="0" w:colLast="0"/>
-      <w:bookmarkStart w:id="7" w:name="_Toc529469190"/>
-      <w:bookmarkEnd w:id="6"/>
+      <w:bookmarkStart w:id="8" w:name="_sy43xuc21vlw" w:colFirst="0" w:colLast="0"/>
+      <w:bookmarkStart w:id="9" w:name="_Toc529469190"/>
+      <w:bookmarkEnd w:id="8"/>
       <w:r>
         <w:lastRenderedPageBreak/>
         <w:t>For C#</w:t>
@@ -7999,7 +7900,7 @@
       <w:r>
         <w:t xml:space="preserve"> application</w:t>
       </w:r>
-      <w:bookmarkEnd w:id="7"/>
+      <w:bookmarkEnd w:id="9"/>
     </w:p>
     <w:p>
       <w:pPr>
@@ -8051,7 +7952,7 @@
                 <w:b/>
               </w:rPr>
             </w:pPr>
-            <w:bookmarkStart w:id="8" w:name="_Hlk529466812"/>
+            <w:bookmarkStart w:id="10" w:name="_Hlk529466812"/>
             <w:r>
               <w:rPr>
                 <w:b/>
@@ -8243,7 +8144,7 @@
           </w:p>
         </w:tc>
       </w:tr>
-      <w:bookmarkEnd w:id="8"/>
+      <w:bookmarkEnd w:id="10"/>
       <w:tr>
         <w:tc>
           <w:tcPr>
@@ -11411,7 +11312,7 @@
         <w:pStyle w:val="Heading1"/>
         <w:contextualSpacing w:val="0"/>
       </w:pPr>
-      <w:bookmarkStart w:id="9" w:name="_Toc529469191"/>
+      <w:bookmarkStart w:id="11" w:name="_Toc529469191"/>
       <w:r>
         <w:rPr>
           <w:rFonts w:eastAsia="Comfortaa"/>
@@ -11420,7 +11321,7 @@
         <w:lastRenderedPageBreak/>
         <w:t>GUI</w:t>
       </w:r>
-      <w:bookmarkEnd w:id="9"/>
+      <w:bookmarkEnd w:id="11"/>
     </w:p>
     <w:p>
       <w:pPr>
@@ -11444,73 +11345,6 @@
       <w:pPr>
         <w:contextualSpacing w:val="0"/>
       </w:pPr>
-      <w:r>
-        <w:rPr>
-          <w:noProof/>
-        </w:rPr>
-        <w:drawing>
-          <wp:anchor distT="0" distB="0" distL="114300" distR="114300" simplePos="0" relativeHeight="251661312" behindDoc="1" locked="0" layoutInCell="1" allowOverlap="1" wp14:anchorId="4FA121B6" wp14:editId="4AD164FB">
-            <wp:simplePos x="0" y="0"/>
-            <wp:positionH relativeFrom="column">
-              <wp:posOffset>0</wp:posOffset>
-            </wp:positionH>
-            <wp:positionV relativeFrom="paragraph">
-              <wp:posOffset>-3810</wp:posOffset>
-            </wp:positionV>
-            <wp:extent cx="5724525" cy="3333750"/>
-            <wp:effectExtent l="0" t="0" r="9525" b="0"/>
-            <wp:wrapNone/>
-            <wp:docPr id="36" name="Picture 36"/>
-            <wp:cNvGraphicFramePr>
-              <a:graphicFrameLocks xmlns:a="http://schemas.openxmlformats.org/drawingml/2006/main" noChangeAspect="1"/>
-            </wp:cNvGraphicFramePr>
-            <a:graphic xmlns:a="http://schemas.openxmlformats.org/drawingml/2006/main">
-              <a:graphicData uri="http://schemas.openxmlformats.org/drawingml/2006/picture">
-                <pic:pic xmlns:pic="http://schemas.openxmlformats.org/drawingml/2006/picture">
-                  <pic:nvPicPr>
-                    <pic:cNvPr id="0" name="Picture 3"/>
-                    <pic:cNvPicPr>
-                      <a:picLocks noChangeAspect="1" noChangeArrowheads="1"/>
-                    </pic:cNvPicPr>
-                  </pic:nvPicPr>
-                  <pic:blipFill>
-                    <a:blip r:embed="rId9">
-                      <a:extLst>
-                        <a:ext uri="{28A0092B-C50C-407E-A947-70E740481C1C}">
-                          <a14:useLocalDpi xmlns:a14="http://schemas.microsoft.com/office/drawing/2010/main" val="0"/>
-                        </a:ext>
-                      </a:extLst>
-                    </a:blip>
-                    <a:srcRect/>
-                    <a:stretch>
-                      <a:fillRect/>
-                    </a:stretch>
-                  </pic:blipFill>
-                  <pic:spPr bwMode="auto">
-                    <a:xfrm>
-                      <a:off x="0" y="0"/>
-                      <a:ext cx="5724525" cy="3333750"/>
-                    </a:xfrm>
-                    <a:prstGeom prst="rect">
-                      <a:avLst/>
-                    </a:prstGeom>
-                    <a:noFill/>
-                    <a:ln>
-                      <a:noFill/>
-                    </a:ln>
-                  </pic:spPr>
-                </pic:pic>
-              </a:graphicData>
-            </a:graphic>
-            <wp14:sizeRelH relativeFrom="page">
-              <wp14:pctWidth>0</wp14:pctWidth>
-            </wp14:sizeRelH>
-            <wp14:sizeRelV relativeFrom="page">
-              <wp14:pctHeight>0</wp14:pctHeight>
-            </wp14:sizeRelV>
-          </wp:anchor>
-        </w:drawing>
-      </w:r>
     </w:p>
     <w:p>
       <w:pPr>
@@ -11630,73 +11464,6 @@
       <w:pPr>
         <w:contextualSpacing w:val="0"/>
       </w:pPr>
-      <w:r>
-        <w:rPr>
-          <w:noProof/>
-        </w:rPr>
-        <w:drawing>
-          <wp:anchor distT="0" distB="0" distL="114300" distR="114300" simplePos="0" relativeHeight="251662336" behindDoc="1" locked="0" layoutInCell="1" allowOverlap="1" wp14:anchorId="47812D19" wp14:editId="5E1BD7AF">
-            <wp:simplePos x="0" y="0"/>
-            <wp:positionH relativeFrom="column">
-              <wp:posOffset>0</wp:posOffset>
-            </wp:positionH>
-            <wp:positionV relativeFrom="paragraph">
-              <wp:posOffset>-635</wp:posOffset>
-            </wp:positionV>
-            <wp:extent cx="5724525" cy="3333750"/>
-            <wp:effectExtent l="0" t="0" r="9525" b="0"/>
-            <wp:wrapNone/>
-            <wp:docPr id="37" name="Picture 37"/>
-            <wp:cNvGraphicFramePr>
-              <a:graphicFrameLocks xmlns:a="http://schemas.openxmlformats.org/drawingml/2006/main" noChangeAspect="1"/>
-            </wp:cNvGraphicFramePr>
-            <a:graphic xmlns:a="http://schemas.openxmlformats.org/drawingml/2006/main">
-              <a:graphicData uri="http://schemas.openxmlformats.org/drawingml/2006/picture">
-                <pic:pic xmlns:pic="http://schemas.openxmlformats.org/drawingml/2006/picture">
-                  <pic:nvPicPr>
-                    <pic:cNvPr id="0" name="Picture 4"/>
-                    <pic:cNvPicPr>
-                      <a:picLocks noChangeAspect="1" noChangeArrowheads="1"/>
-                    </pic:cNvPicPr>
-                  </pic:nvPicPr>
-                  <pic:blipFill>
-                    <a:blip r:embed="rId10">
-                      <a:extLst>
-                        <a:ext uri="{28A0092B-C50C-407E-A947-70E740481C1C}">
-                          <a14:useLocalDpi xmlns:a14="http://schemas.microsoft.com/office/drawing/2010/main" val="0"/>
-                        </a:ext>
-                      </a:extLst>
-                    </a:blip>
-                    <a:srcRect/>
-                    <a:stretch>
-                      <a:fillRect/>
-                    </a:stretch>
-                  </pic:blipFill>
-                  <pic:spPr bwMode="auto">
-                    <a:xfrm>
-                      <a:off x="0" y="0"/>
-                      <a:ext cx="5724525" cy="3333750"/>
-                    </a:xfrm>
-                    <a:prstGeom prst="rect">
-                      <a:avLst/>
-                    </a:prstGeom>
-                    <a:noFill/>
-                    <a:ln>
-                      <a:noFill/>
-                    </a:ln>
-                  </pic:spPr>
-                </pic:pic>
-              </a:graphicData>
-            </a:graphic>
-            <wp14:sizeRelH relativeFrom="page">
-              <wp14:pctWidth>0</wp14:pctWidth>
-            </wp14:sizeRelH>
-            <wp14:sizeRelV relativeFrom="page">
-              <wp14:pctHeight>0</wp14:pctHeight>
-            </wp14:sizeRelV>
-          </wp:anchor>
-        </w:drawing>
-      </w:r>
     </w:p>
     <w:p>
       <w:pPr>
@@ -11817,73 +11584,6 @@
       <w:pPr>
         <w:contextualSpacing w:val="0"/>
       </w:pPr>
-      <w:r>
-        <w:rPr>
-          <w:noProof/>
-        </w:rPr>
-        <w:drawing>
-          <wp:anchor distT="0" distB="0" distL="114300" distR="114300" simplePos="0" relativeHeight="251664384" behindDoc="1" locked="0" layoutInCell="1" allowOverlap="1" wp14:anchorId="554F309F" wp14:editId="6D2E40FE">
-            <wp:simplePos x="0" y="0"/>
-            <wp:positionH relativeFrom="column">
-              <wp:posOffset>0</wp:posOffset>
-            </wp:positionH>
-            <wp:positionV relativeFrom="paragraph">
-              <wp:posOffset>1905</wp:posOffset>
-            </wp:positionV>
-            <wp:extent cx="5724525" cy="3333750"/>
-            <wp:effectExtent l="0" t="0" r="9525" b="0"/>
-            <wp:wrapNone/>
-            <wp:docPr id="38" name="Picture 38"/>
-            <wp:cNvGraphicFramePr>
-              <a:graphicFrameLocks xmlns:a="http://schemas.openxmlformats.org/drawingml/2006/main" noChangeAspect="1"/>
-            </wp:cNvGraphicFramePr>
-            <a:graphic xmlns:a="http://schemas.openxmlformats.org/drawingml/2006/main">
-              <a:graphicData uri="http://schemas.openxmlformats.org/drawingml/2006/picture">
-                <pic:pic xmlns:pic="http://schemas.openxmlformats.org/drawingml/2006/picture">
-                  <pic:nvPicPr>
-                    <pic:cNvPr id="0" name="Picture 5"/>
-                    <pic:cNvPicPr>
-                      <a:picLocks noChangeAspect="1" noChangeArrowheads="1"/>
-                    </pic:cNvPicPr>
-                  </pic:nvPicPr>
-                  <pic:blipFill>
-                    <a:blip r:embed="rId11">
-                      <a:extLst>
-                        <a:ext uri="{28A0092B-C50C-407E-A947-70E740481C1C}">
-                          <a14:useLocalDpi xmlns:a14="http://schemas.microsoft.com/office/drawing/2010/main" val="0"/>
-                        </a:ext>
-                      </a:extLst>
-                    </a:blip>
-                    <a:srcRect/>
-                    <a:stretch>
-                      <a:fillRect/>
-                    </a:stretch>
-                  </pic:blipFill>
-                  <pic:spPr bwMode="auto">
-                    <a:xfrm>
-                      <a:off x="0" y="0"/>
-                      <a:ext cx="5724525" cy="3333750"/>
-                    </a:xfrm>
-                    <a:prstGeom prst="rect">
-                      <a:avLst/>
-                    </a:prstGeom>
-                    <a:noFill/>
-                    <a:ln>
-                      <a:noFill/>
-                    </a:ln>
-                  </pic:spPr>
-                </pic:pic>
-              </a:graphicData>
-            </a:graphic>
-            <wp14:sizeRelH relativeFrom="page">
-              <wp14:pctWidth>0</wp14:pctWidth>
-            </wp14:sizeRelH>
-            <wp14:sizeRelV relativeFrom="page">
-              <wp14:pctHeight>0</wp14:pctHeight>
-            </wp14:sizeRelV>
-          </wp:anchor>
-        </w:drawing>
-      </w:r>
     </w:p>
     <w:p>
       <w:pPr>
@@ -12027,7 +11727,7 @@
                     </pic:cNvPicPr>
                   </pic:nvPicPr>
                   <pic:blipFill>
-                    <a:blip r:embed="rId12">
+                    <a:blip r:embed="rId9">
                       <a:extLst>
                         <a:ext uri="{28A0092B-C50C-407E-A947-70E740481C1C}">
                           <a14:useLocalDpi xmlns:a14="http://schemas.microsoft.com/office/drawing/2010/main" val="0"/>
@@ -12228,7 +11928,7 @@
                     </pic:cNvPicPr>
                   </pic:nvPicPr>
                   <pic:blipFill>
-                    <a:blip r:embed="rId13">
+                    <a:blip r:embed="rId10">
                       <a:extLst>
                         <a:ext uri="{28A0092B-C50C-407E-A947-70E740481C1C}">
                           <a14:useLocalDpi xmlns:a14="http://schemas.microsoft.com/office/drawing/2010/main" val="0"/>
@@ -12413,7 +12113,7 @@
                     </pic:cNvPicPr>
                   </pic:nvPicPr>
                   <pic:blipFill>
-                    <a:blip r:embed="rId14">
+                    <a:blip r:embed="rId11">
                       <a:extLst>
                         <a:ext uri="{28A0092B-C50C-407E-A947-70E740481C1C}">
                           <a14:useLocalDpi xmlns:a14="http://schemas.microsoft.com/office/drawing/2010/main" val="0"/>
@@ -12546,7 +12246,7 @@
         <w:pStyle w:val="Heading1"/>
         <w:contextualSpacing w:val="0"/>
       </w:pPr>
-      <w:bookmarkStart w:id="10" w:name="_Toc529469192"/>
+      <w:bookmarkStart w:id="12" w:name="_Toc529469192"/>
       <w:r>
         <w:rPr>
           <w:rFonts w:eastAsia="Comfortaa"/>
@@ -12555,7 +12255,7 @@
         <w:lastRenderedPageBreak/>
         <w:t>Wireframe</w:t>
       </w:r>
-      <w:bookmarkEnd w:id="10"/>
+      <w:bookmarkEnd w:id="12"/>
     </w:p>
     <w:p>
       <w:pPr>
@@ -12622,7 +12322,7 @@
                     </pic:cNvPicPr>
                   </pic:nvPicPr>
                   <pic:blipFill>
-                    <a:blip r:embed="rId15" cstate="print">
+                    <a:blip r:embed="rId12" cstate="print">
                       <a:extLst>
                         <a:ext uri="{28A0092B-C50C-407E-A947-70E740481C1C}">
                           <a14:useLocalDpi xmlns:a14="http://schemas.microsoft.com/office/drawing/2010/main" val="0"/>
@@ -12846,15 +12546,7 @@
         <w:contextualSpacing w:val="0"/>
       </w:pPr>
       <w:r>
-        <w:t xml:space="preserve">We thought that having the most important information about the event in one page makes it easier for the customers to go through everything by order and at the same time it will confuse the user while browsing the website and it will </w:t>
-      </w:r>
-      <w:proofErr w:type="gramStart"/>
-      <w:r>
-        <w:t>actually give</w:t>
-      </w:r>
-      <w:proofErr w:type="gramEnd"/>
-      <w:r>
-        <w:t xml:space="preserve"> a general overview of the whole event.</w:t>
+        <w:t>We thought that having the most important information about the event in one page makes it easier for the customers to go through everything by order and at the same time it will confuse the user while browsing the website and it will actually give a general overview of the whole event.</w:t>
       </w:r>
     </w:p>
     <w:p>
@@ -12921,7 +12613,7 @@
                     </pic:cNvPicPr>
                   </pic:nvPicPr>
                   <pic:blipFill>
-                    <a:blip r:embed="rId16">
+                    <a:blip r:embed="rId13">
                       <a:extLst>
                         <a:ext uri="{28A0092B-C50C-407E-A947-70E740481C1C}">
                           <a14:useLocalDpi xmlns:a14="http://schemas.microsoft.com/office/drawing/2010/main" val="0"/>
@@ -13130,15 +12822,7 @@
         <w:contextualSpacing w:val="0"/>
       </w:pPr>
       <w:r>
-        <w:t xml:space="preserve">This is more of a self descriptive wireframe, although we will not have the same exact fields of input as in the </w:t>
-      </w:r>
-      <w:proofErr w:type="gramStart"/>
-      <w:r>
-        <w:t>wireframe</w:t>
-      </w:r>
-      <w:proofErr w:type="gramEnd"/>
-      <w:r>
-        <w:t xml:space="preserve"> but it gives a general idea about the design of the form.</w:t>
+        <w:t>This is more of a self descriptive wireframe, although we will not have the same exact fields of input as in the wireframe but it gives a general idea about the design of the form.</w:t>
       </w:r>
     </w:p>
     <w:p>
@@ -13266,7 +12950,7 @@
                     </pic:cNvPicPr>
                   </pic:nvPicPr>
                   <pic:blipFill>
-                    <a:blip r:embed="rId17">
+                    <a:blip r:embed="rId14">
                       <a:extLst>
                         <a:ext uri="{28A0092B-C50C-407E-A947-70E740481C1C}">
                           <a14:useLocalDpi xmlns:a14="http://schemas.microsoft.com/office/drawing/2010/main" val="0"/>
@@ -13435,8 +13119,6 @@
       <w:r>
         <w:t>registered</w:t>
       </w:r>
-      <w:bookmarkStart w:id="11" w:name="_GoBack"/>
-      <w:bookmarkEnd w:id="11"/>
       <w:r>
         <w:t xml:space="preserve"> and able to login.</w:t>
       </w:r>
@@ -13603,7 +13285,7 @@
                     </pic:cNvPicPr>
                   </pic:nvPicPr>
                   <pic:blipFill>
-                    <a:blip r:embed="rId18">
+                    <a:blip r:embed="rId15">
                       <a:extLst>
                         <a:ext uri="{28A0092B-C50C-407E-A947-70E740481C1C}">
                           <a14:useLocalDpi xmlns:a14="http://schemas.microsoft.com/office/drawing/2010/main" val="0"/>
@@ -13911,7 +13593,7 @@
         <w:pStyle w:val="Heading1"/>
         <w:contextualSpacing w:val="0"/>
       </w:pPr>
-      <w:bookmarkStart w:id="12" w:name="_Toc529469193"/>
+      <w:bookmarkStart w:id="13" w:name="_Toc529469193"/>
       <w:r>
         <w:rPr>
           <w:rFonts w:eastAsia="Comfortaa"/>
@@ -13920,7 +13602,7 @@
         <w:lastRenderedPageBreak/>
         <w:t>ERD</w:t>
       </w:r>
-      <w:bookmarkEnd w:id="12"/>
+      <w:bookmarkEnd w:id="13"/>
     </w:p>
     <w:p>
       <w:pPr>
@@ -13967,7 +13649,7 @@
                     <pic:cNvPicPr/>
                   </pic:nvPicPr>
                   <pic:blipFill>
-                    <a:blip r:embed="rId19">
+                    <a:blip r:embed="rId16">
                       <a:extLst>
                         <a:ext uri="{28A0092B-C50C-407E-A947-70E740481C1C}">
                           <a14:useLocalDpi xmlns:a14="http://schemas.microsoft.com/office/drawing/2010/main" val="0"/>
@@ -14076,7 +13758,7 @@
       </w:pPr>
     </w:p>
     <w:sectPr>
-      <w:footerReference w:type="default" r:id="rId20"/>
+      <w:footerReference w:type="default" r:id="rId17"/>
       <w:pgSz w:w="11909" w:h="16834"/>
       <w:pgMar w:top="1440" w:right="1440" w:bottom="1440" w:left="1440" w:header="0" w:footer="720" w:gutter="0"/>
       <w:pgNumType w:start="1"/>

</xml_diff>